<commit_message>
New change:  More code clean up. Now the project uses the resource file of the character sheet template, uses said template to insert the chages of the textboxes. Much testing was made to stop the background word applications being still active, stacking and using up memory. This was done through using alternative processes like Process.start(), and making the Word.Application(0 equal to null at the end of the method. With these changes the project can move more steadily forward with the main process being stable enough.
</commit_message>
<xml_diff>
--- a/DNDCharacterCreator/Resources/CharacterSheetTestWord.docx
+++ b/DNDCharacterCreator/Resources/CharacterSheetTestWord.docx
@@ -3,8 +3,6 @@
 <w:document xmlns:wpc="http://schemas.microsoft.com/office/word/2010/wordprocessingCanvas" xmlns:cx="http://schemas.microsoft.com/office/drawing/2014/chartex" xmlns:cx1="http://schemas.microsoft.com/office/drawing/2015/9/8/chartex" xmlns:cx2="http://schemas.microsoft.com/office/drawing/2015/10/21/chartex" xmlns:cx3="http://schemas.microsoft.com/office/drawing/2016/5/9/chartex" xmlns:cx4="http://schemas.microsoft.com/office/drawing/2016/5/10/chartex" xmlns:cx5="http://schemas.microsoft.com/office/drawing/2016/5/11/chartex" xmlns:cx6="http://schemas.microsoft.com/office/drawing/2016/5/12/chartex" xmlns:cx7="http://schemas.microsoft.com/office/drawing/2016/5/13/chartex" xmlns:cx8="http://schemas.microsoft.com/office/drawing/2016/5/14/chartex" xmlns:mc="http://schemas.openxmlformats.org/markup-compatibility/2006" xmlns:aink="http://schemas.microsoft.com/office/drawing/2016/ink" xmlns:am3d="http://schemas.microsoft.com/office/drawing/2017/model3d" xmlns:o="urn:schemas-microsoft-com:office:office" xmlns:r="http://schemas.openxmlformats.org/officeDocument/2006/relationships" xmlns:m="http://schemas.openxmlformats.org/officeDocument/2006/math" xmlns:v="urn:schemas-microsoft-com:vml" xmlns:wp14="http://schemas.microsoft.com/office/word/2010/wordprocessingDrawing" xmlns:wp="http://schemas.openxmlformats.org/drawingml/2006/wordprocessingDrawing" xmlns:w10="urn:schemas-microsoft-com:office:word" xmlns:w="http://schemas.openxmlformats.org/wordprocessingml/2006/main" xmlns:w14="http://schemas.microsoft.com/office/word/2010/wordml" xmlns:w15="http://schemas.microsoft.com/office/word/2012/wordml" xmlns:w16cid="http://schemas.microsoft.com/office/word/2016/wordml/cid" xmlns:w16se="http://schemas.microsoft.com/office/word/2015/wordml/symex" xmlns:wpg="http://schemas.microsoft.com/office/word/2010/wordprocessingGroup" xmlns:wpi="http://schemas.microsoft.com/office/word/2010/wordprocessingInk" xmlns:wne="http://schemas.microsoft.com/office/word/2006/wordml" xmlns:wps="http://schemas.microsoft.com/office/word/2010/wordprocessingShape" mc:Ignorable="w14 w15 w16se w16cid wp14">
   <w:body>
     <w:p>
-      <w:bookmarkStart w:id="0" w:name="_GoBack"/>
-      <w:bookmarkEnd w:id="0"/>
       <w:r>
         <w:rPr>
           <w:noProof/>
@@ -62,6 +60,13 @@
                             <w:r>
                               <w:t>&lt;Name&gt;</w:t>
                             </w:r>
+                            <w:bookmarkStart w:id="0" w:name="_GoBack"/>
+                            <w:bookmarkEnd w:id="0"/>
+                          </w:p>
+                          <w:p>
+                            <w:pPr>
+                              <w:jc w:val="center"/>
+                            </w:pPr>
                           </w:p>
                           <w:p>
                             <w:pPr>
@@ -101,6 +106,13 @@
                       <w:r>
                         <w:t>&lt;Name&gt;</w:t>
                       </w:r>
+                      <w:bookmarkStart w:id="1" w:name="_GoBack"/>
+                      <w:bookmarkEnd w:id="1"/>
+                    </w:p>
+                    <w:p>
+                      <w:pPr>
+                        <w:jc w:val="center"/>
+                      </w:pPr>
                     </w:p>
                     <w:p>
                       <w:pPr>

</xml_diff>